<commit_message>
Doc.Proto + latest animator & controller updates
</commit_message>
<xml_diff>
--- a/PrototypeReport_ThomasBroens_AjdinHusic_PlayerMovement.docx
+++ b/PrototypeReport_ThomasBroens_AjdinHusic_PlayerMovement.docx
@@ -219,8 +219,166 @@
       <w:r>
         <w:t>being attacked by the player first (e.g. by using a firing weapon). Note that the enemy will of course choose to perform certain actions in correspondence with the trained neural network.</w:t>
       </w:r>
+    </w:p>
+    <w:p>
+      <w:pPr>
+        <w:rPr>
+          <w:u w:val="single"/>
+        </w:rPr>
+      </w:pPr>
+    </w:p>
+    <w:p>
+      <w:pPr>
+        <w:rPr>
+          <w:u w:val="single"/>
+        </w:rPr>
+      </w:pPr>
+    </w:p>
+    <w:p>
+      <w:pPr>
+        <w:rPr>
+          <w:u w:val="single"/>
+        </w:rPr>
+      </w:pPr>
+    </w:p>
+    <w:p>
+      <w:pPr>
+        <w:rPr>
+          <w:u w:val="single"/>
+        </w:rPr>
+      </w:pPr>
+    </w:p>
+    <w:p>
+      <w:pPr>
+        <w:rPr>
+          <w:u w:val="single"/>
+        </w:rPr>
+      </w:pPr>
+    </w:p>
+    <w:p>
+      <w:pPr>
+        <w:rPr>
+          <w:u w:val="single"/>
+        </w:rPr>
+      </w:pPr>
+    </w:p>
+    <w:p>
+      <w:pPr>
+        <w:rPr>
+          <w:u w:val="single"/>
+        </w:rPr>
+      </w:pPr>
+    </w:p>
+    <w:p>
+      <w:pPr>
+        <w:rPr>
+          <w:u w:val="single"/>
+        </w:rPr>
+      </w:pPr>
+    </w:p>
+    <w:p>
+      <w:pPr>
+        <w:rPr>
+          <w:u w:val="single"/>
+        </w:rPr>
+      </w:pPr>
+    </w:p>
+    <w:p>
+      <w:pPr>
+        <w:rPr>
+          <w:u w:val="single"/>
+        </w:rPr>
+      </w:pPr>
+    </w:p>
+    <w:p>
+      <w:pPr>
+        <w:rPr>
+          <w:u w:val="single"/>
+        </w:rPr>
+      </w:pPr>
+    </w:p>
+    <w:p>
+      <w:pPr>
+        <w:rPr>
+          <w:u w:val="single"/>
+        </w:rPr>
+      </w:pPr>
+      <w:r>
+        <w:rPr>
+          <w:u w:val="single"/>
+        </w:rPr>
+        <w:lastRenderedPageBreak/>
+        <w:t>3D Building Model</w:t>
+      </w:r>
+    </w:p>
+    <w:p>
+      <w:r>
+        <w:t>A building is created as a 3D model, which could be used for the world design. This model could be used to procedurally generate the levels. It will be discussed whether we will use procedurally generated models at all, or just create non-editable 3D models as a prefab, and only generate the world instead. The first created model is shown below.</w:t>
+      </w:r>
       <w:bookmarkStart w:id="0" w:name="_GoBack"/>
       <w:bookmarkEnd w:id="0"/>
+    </w:p>
+    <w:p>
+      <w:pPr>
+        <w:rPr>
+          <w:u w:val="single"/>
+        </w:rPr>
+      </w:pPr>
+      <w:r>
+        <w:rPr>
+          <w:noProof/>
+          <w:u w:val="single"/>
+          <w:lang w:val="en-US"/>
+        </w:rPr>
+        <w:drawing>
+          <wp:inline distT="0" distB="0" distL="0" distR="0">
+            <wp:extent cx="1704975" cy="2657475"/>
+            <wp:effectExtent l="0" t="0" r="9525" b="9525"/>
+            <wp:docPr id="1" name="Afbeelding 1"/>
+            <wp:cNvGraphicFramePr>
+              <a:graphicFrameLocks xmlns:a="http://schemas.openxmlformats.org/drawingml/2006/main" noChangeAspect="1"/>
+            </wp:cNvGraphicFramePr>
+            <a:graphic xmlns:a="http://schemas.openxmlformats.org/drawingml/2006/main">
+              <a:graphicData uri="http://schemas.openxmlformats.org/drawingml/2006/picture">
+                <pic:pic xmlns:pic="http://schemas.openxmlformats.org/drawingml/2006/picture">
+                  <pic:nvPicPr>
+                    <pic:cNvPr id="0" name="Picture 1"/>
+                    <pic:cNvPicPr>
+                      <a:picLocks noChangeAspect="1" noChangeArrowheads="1"/>
+                    </pic:cNvPicPr>
+                  </pic:nvPicPr>
+                  <pic:blipFill>
+                    <a:blip r:embed="rId4">
+                      <a:extLst>
+                        <a:ext uri="{28A0092B-C50C-407E-A947-70E740481C1C}">
+                          <a14:useLocalDpi xmlns:a14="http://schemas.microsoft.com/office/drawing/2010/main" val="0"/>
+                        </a:ext>
+                      </a:extLst>
+                    </a:blip>
+                    <a:srcRect/>
+                    <a:stretch>
+                      <a:fillRect/>
+                    </a:stretch>
+                  </pic:blipFill>
+                  <pic:spPr bwMode="auto">
+                    <a:xfrm>
+                      <a:off x="0" y="0"/>
+                      <a:ext cx="1704975" cy="2657475"/>
+                    </a:xfrm>
+                    <a:prstGeom prst="rect">
+                      <a:avLst/>
+                    </a:prstGeom>
+                    <a:noFill/>
+                    <a:ln>
+                      <a:noFill/>
+                    </a:ln>
+                  </pic:spPr>
+                </pic:pic>
+              </a:graphicData>
+            </a:graphic>
+          </wp:inline>
+        </w:drawing>
+      </w:r>
     </w:p>
     <w:p/>
     <w:p/>

</xml_diff>